<commit_message>
Task 5.1 marked as finished in "Windows Tasks.docx"
</commit_message>
<xml_diff>
--- a/WindowsForms/Windows Tasks.docx
+++ b/WindowsForms/Windows Tasks.docx
@@ -1330,6 +1330,7 @@
           <w:ilvl w:val="0"/>
           <w:numId w:val="5"/>
         </w:numPr>
+        <w:shd w:val="clear" w:color="auto" w:fill="EAF1DD" w:themeFill="accent3" w:themeFillTint="33"/>
         <w:spacing w:before="180" w:after="180" w:line="240" w:lineRule="auto"/>
         <w:jc w:val="both"/>
         <w:rPr>
@@ -1376,6 +1377,8 @@
         </w:rPr>
         <w:t xml:space="preserve">), в котором пользователь может выставить фильтр на отображение книг и авторов. Варианты фильтров: все книги и авторы, фильтр по каждому автору (отображаются только книги, принадлежащие данному автору). </w:t>
       </w:r>
+      <w:bookmarkStart w:id="0" w:name="_GoBack"/>
+      <w:bookmarkEnd w:id="0"/>
     </w:p>
     <w:p>
       <w:pPr>
@@ -1399,16 +1402,7 @@
           <w:rFonts w:ascii="Verdana" w:eastAsia="Times New Roman" w:hAnsi="Verdana" w:cs="Times New Roman"/>
           <w:lang w:eastAsia="ru-RU"/>
         </w:rPr>
-        <w:t xml:space="preserve">Создать приложение, которое </w:t>
-      </w:r>
-      <w:bookmarkStart w:id="0" w:name="_GoBack"/>
-      <w:bookmarkEnd w:id="0"/>
-      <w:r>
-        <w:rPr>
-          <w:rFonts w:ascii="Verdana" w:eastAsia="Times New Roman" w:hAnsi="Verdana" w:cs="Times New Roman"/>
-          <w:lang w:eastAsia="ru-RU"/>
-        </w:rPr>
-        <w:t>осуществляет поиск заданного слова (словосочетания) в заданном файле (файлах) и выводит в список наименование файла и позици</w:t>
+        <w:t>Создать приложение, которое осуществляет поиск заданного слова (словосочетания) в заданном файле (файлах) и выводит в список наименование файла и позици</w:t>
       </w:r>
       <w:proofErr w:type="gramStart"/>
       <w:r>
@@ -8820,7 +8814,7 @@
 </file>
 
 <file path=customXml/itemProps1.xml><?xml version="1.0" encoding="utf-8"?>
-<ds:datastoreItem xmlns:ds="http://schemas.openxmlformats.org/officeDocument/2006/customXml" ds:itemID="{3B582645-14EB-41A3-AC98-6AD0E1023882}">
+<ds:datastoreItem xmlns:ds="http://schemas.openxmlformats.org/officeDocument/2006/customXml" ds:itemID="{6ABB7409-4C02-4AE8-8508-D25D1962CA3F}">
   <ds:schemaRefs>
     <ds:schemaRef ds:uri="http://schemas.openxmlformats.org/officeDocument/2006/bibliography"/>
   </ds:schemaRefs>

</xml_diff>